<commit_message>
Add .docx document generator
</commit_message>
<xml_diff>
--- a/src/main/resources/documentTemplates/contract.docx
+++ b/src/main/resources/documentTemplates/contract.docx
@@ -30,7 +30,24 @@
     <w:p/>
     <w:p>
       <w:r>
-        <w:t>Общество с ограниченной ответственностью «КОС» в лице директора Булычева Сергея Александровича, действующего на основании Устава, именуемый в дальнейшем «</w:t>
+        <w:t xml:space="preserve">Общество с ограниченной ответственностью «КОС» в лице директора </w:t>
+      </w:r>
+      <w:r>
+        <w:t>${</w:t>
+      </w:r>
+      <w:r>
+        <w:rPr>
+          <w:lang w:val="en-US"/>
+        </w:rPr>
+        <w:t>painterName</w:t>
+      </w:r>
+      <w:bookmarkStart w:id="0" w:name="_GoBack"/>
+      <w:bookmarkEnd w:id="0"/>
+      <w:r>
+        <w:t>}</w:t>
+      </w:r>
+      <w:r>
+        <w:t>, действующего на основании Устава, именуемый в дальнейшем «</w:t>
       </w:r>
       <w:r>
         <w:rPr>
@@ -557,10 +574,7 @@
       </w:r>
     </w:p>
     <w:p/>
-    <w:p>
-      <w:bookmarkStart w:id="0" w:name="_GoBack"/>
-      <w:bookmarkEnd w:id="0"/>
-    </w:p>
+    <w:p/>
     <w:sectPr>
       <w:pgSz w:w="11906" w:h="16838"/>
       <w:pgMar w:top="1134" w:right="850" w:bottom="1134" w:left="1701" w:header="708" w:footer="708" w:gutter="0"/>
@@ -727,15 +741,6 @@
   </w:num>
   <w:num w:numId="2">
     <w:abstractNumId w:val="0"/>
-    <w:lvlOverride w:ilvl="0"/>
-    <w:lvlOverride w:ilvl="1"/>
-    <w:lvlOverride w:ilvl="2"/>
-    <w:lvlOverride w:ilvl="3"/>
-    <w:lvlOverride w:ilvl="4"/>
-    <w:lvlOverride w:ilvl="5"/>
-    <w:lvlOverride w:ilvl="6"/>
-    <w:lvlOverride w:ilvl="7"/>
-    <w:lvlOverride w:ilvl="8"/>
   </w:num>
 </w:numbering>
 </file>

</xml_diff>